<commit_message>
bai de thuc hanh
</commit_message>
<xml_diff>
--- a/word/2280612138_DangLamTheNhan_Bai_tuan6.docx
+++ b/word/2280612138_DangLamTheNhan_Bai_tuan6.docx
@@ -15,21 +15,20 @@
         <w:rPr>
           <w:lang w:val="vi-VN"/>
         </w:rPr>
-        <w:t xml:space="preserve"> và </w:t>
-      </w:r>
-      <w:proofErr w:type="gramStart"/>
-      <w:r>
+        <w:t xml:space="preserve"> và Tên : Đặng Lâm Thế Nhân</w:t>
+      </w:r>
+    </w:p>
+    <w:p>
+      <w:pPr>
         <w:rPr>
           <w:lang w:val="vi-VN"/>
         </w:rPr>
-        <w:t>Tên :</w:t>
-      </w:r>
-      <w:proofErr w:type="gramEnd"/>
+      </w:pPr>
       <w:r>
         <w:rPr>
           <w:lang w:val="vi-VN"/>
         </w:rPr>
-        <w:t xml:space="preserve"> Đặng Lâm Thế Nhân</w:t>
+        <w:t>Lớp: 22DTHB2</w:t>
       </w:r>
     </w:p>
     <w:p>
@@ -42,7 +41,7 @@
         <w:rPr>
           <w:lang w:val="vi-VN"/>
         </w:rPr>
-        <w:t>Lớp: 22DTHB2</w:t>
+        <w:t xml:space="preserve">MSSV: 2280612138 </w:t>
       </w:r>
     </w:p>
     <w:p>
@@ -55,7 +54,16 @@
         <w:rPr>
           <w:lang w:val="vi-VN"/>
         </w:rPr>
-        <w:t xml:space="preserve">MSSV: 2280612138 </w:t>
+        <w:t>Link: github:</w:t>
+      </w:r>
+      <w:r>
+        <w:t xml:space="preserve"> </w:t>
+      </w:r>
+      <w:r>
+        <w:rPr>
+          <w:lang w:val="vi-VN"/>
+        </w:rPr>
+        <w:t>https://github.com/dangnhan2309/Private_Windows_programming/tree/c71105af556d9ee1fa6b6da40984f2fd3e1364a1/buoi_6</w:t>
       </w:r>
     </w:p>
     <w:p>
@@ -64,42 +72,17 @@
           <w:lang w:val="vi-VN"/>
         </w:rPr>
       </w:pPr>
-      <w:r>
-        <w:rPr>
-          <w:lang w:val="vi-VN"/>
-        </w:rPr>
-        <w:t>Link: github:</w:t>
-      </w:r>
-    </w:p>
-    <w:p>
-      <w:pPr>
-        <w:rPr>
-          <w:lang w:val="vi-VN"/>
-        </w:rPr>
-      </w:pPr>
-    </w:p>
-    <w:p>
-      <w:pPr>
-        <w:rPr>
-          <w:lang w:val="vi-VN"/>
-        </w:rPr>
-      </w:pPr>
-    </w:p>
-    <w:p>
-      <w:r>
-        <w:t xml:space="preserve">Giao dien mo </w:t>
-      </w:r>
-      <w:proofErr w:type="gramStart"/>
-      <w:r>
-        <w:t>dau :</w:t>
-      </w:r>
-      <w:proofErr w:type="gramEnd"/>
-      <w:r>
-        <w:t xml:space="preserve"> </w:t>
-      </w:r>
-    </w:p>
-    <w:p>
-      <w:r>
+    </w:p>
+    <w:p>
+      <w:r>
+        <w:t xml:space="preserve">Giao dien mo dau : </w:t>
+      </w:r>
+    </w:p>
+    <w:p>
+      <w:r>
+        <w:rPr>
+          <w:noProof/>
+        </w:rPr>
         <w:drawing>
           <wp:inline distT="0" distB="0" distL="0" distR="0" wp14:anchorId="11B19299" wp14:editId="3605C071">
             <wp:extent cx="5943600" cy="3225800"/>
@@ -144,6 +127,9 @@
     </w:p>
     <w:p>
       <w:r>
+        <w:rPr>
+          <w:noProof/>
+        </w:rPr>
         <w:lastRenderedPageBreak/>
         <w:drawing>
           <wp:inline distT="0" distB="0" distL="0" distR="0" wp14:anchorId="65656D24" wp14:editId="5B37E4F6">
@@ -183,17 +169,15 @@
       </w:r>
     </w:p>
     <w:p>
-      <w:proofErr w:type="gramStart"/>
-      <w:r>
-        <w:t>Sua :</w:t>
-      </w:r>
-      <w:proofErr w:type="gramEnd"/>
-      <w:r>
-        <w:t xml:space="preserve"> </w:t>
-      </w:r>
-    </w:p>
-    <w:p>
-      <w:r>
+      <w:r>
+        <w:t xml:space="preserve">Sua : </w:t>
+      </w:r>
+    </w:p>
+    <w:p>
+      <w:r>
+        <w:rPr>
+          <w:noProof/>
+        </w:rPr>
         <w:drawing>
           <wp:inline distT="0" distB="0" distL="0" distR="0" wp14:anchorId="6EF69C42" wp14:editId="690A4C64">
             <wp:extent cx="5943600" cy="3509645"/>
@@ -232,14 +216,15 @@
       </w:r>
     </w:p>
     <w:p>
-      <w:proofErr w:type="gramStart"/>
       <w:r>
         <w:t>Xoa :</w:t>
       </w:r>
-      <w:proofErr w:type="gramEnd"/>
-    </w:p>
-    <w:p>
-      <w:r>
+    </w:p>
+    <w:p>
+      <w:r>
+        <w:rPr>
+          <w:noProof/>
+        </w:rPr>
         <w:lastRenderedPageBreak/>
         <w:drawing>
           <wp:inline distT="0" distB="0" distL="0" distR="0" wp14:anchorId="0210D292" wp14:editId="695548C5">

</xml_diff>